<commit_message>
Added serverside JSON file encryption
</commit_message>
<xml_diff>
--- a/directions.docx
+++ b/directions.docx
@@ -8,10 +8,45 @@
         <w:ind w:left="720" w:hanging="360"/>
         <w:jc w:val="center"/>
         <w:rPr>
+          <w:i/>
+          <w:iCs/>
+          <w:sz w:val="28"/>
+          <w:szCs w:val="28"/>
+          <w:lang w:val="fr-CA"/>
+        </w:rPr>
+      </w:pPr>
+      <w:r>
+        <w:rPr>
+          <w:i/>
+          <w:iCs/>
+          <w:sz w:val="28"/>
+          <w:szCs w:val="28"/>
+          <w:lang w:val="fr-CA"/>
+        </w:rPr>
+        <w:t xml:space="preserve">Se connecter </w:t>
+      </w:r>
+      <w:r>
+        <w:rPr>
+          <w:i/>
+          <w:iCs/>
+          <w:sz w:val="28"/>
+          <w:szCs w:val="28"/>
+          <w:lang w:val="fr-CA"/>
+        </w:rPr>
+        <w:t>au</w:t>
+      </w:r>
+    </w:p>
+    <w:p>
+      <w:pPr>
+        <w:spacing w:after="0" w:line="276" w:lineRule="auto"/>
+        <w:ind w:left="720" w:hanging="360"/>
+        <w:jc w:val="center"/>
+        <w:rPr>
           <w:b/>
           <w:bCs/>
           <w:sz w:val="28"/>
           <w:szCs w:val="28"/>
+          <w:lang w:val="fr-CA"/>
         </w:rPr>
       </w:pPr>
       <w:r>
@@ -20,30 +55,53 @@
           <w:bCs/>
           <w:sz w:val="28"/>
           <w:szCs w:val="28"/>
-        </w:rPr>
-        <w:t>Site Web Orientation ESN</w:t>
-      </w:r>
-    </w:p>
-    <w:p>
-      <w:pPr>
-        <w:spacing w:after="0" w:line="276" w:lineRule="auto"/>
-        <w:ind w:left="720" w:hanging="360"/>
-        <w:jc w:val="center"/>
+          <w:lang w:val="fr-CA"/>
+        </w:rPr>
+        <w:t xml:space="preserve">Site Web </w:t>
+      </w:r>
+      <w:r>
         <w:rPr>
           <w:b/>
           <w:bCs/>
           <w:sz w:val="28"/>
           <w:szCs w:val="28"/>
-        </w:rPr>
-      </w:pPr>
+          <w:lang w:val="fr-CA"/>
+        </w:rPr>
+        <w:t>D’</w:t>
+      </w:r>
+      <w:r>
+        <w:rPr>
+          <w:b/>
+          <w:bCs/>
+          <w:sz w:val="28"/>
+          <w:szCs w:val="28"/>
+          <w:lang w:val="fr-CA"/>
+        </w:rPr>
+        <w:t>Orientation ESN</w:t>
+      </w:r>
     </w:p>
     <w:p>
       <w:pPr>
         <w:spacing w:after="0" w:line="276" w:lineRule="auto"/>
         <w:ind w:left="720" w:hanging="360"/>
-        <w:rPr>
-          <w:sz w:val="24"/>
-          <w:szCs w:val="24"/>
+        <w:jc w:val="center"/>
+        <w:rPr>
+          <w:b/>
+          <w:bCs/>
+          <w:sz w:val="28"/>
+          <w:szCs w:val="28"/>
+          <w:lang w:val="fr-CA"/>
+        </w:rPr>
+      </w:pPr>
+    </w:p>
+    <w:p>
+      <w:pPr>
+        <w:spacing w:after="0" w:line="276" w:lineRule="auto"/>
+        <w:ind w:left="720" w:hanging="360"/>
+        <w:rPr>
+          <w:sz w:val="24"/>
+          <w:szCs w:val="24"/>
+          <w:lang w:val="fr-CA"/>
         </w:rPr>
       </w:pPr>
     </w:p>
@@ -67,51 +125,8 @@
           <w:szCs w:val="24"/>
           <w:lang w:val="fr-CA"/>
         </w:rPr>
-        <w:t>Écrire</w:t>
-      </w:r>
-      <w:r>
-        <w:rPr>
-          <w:sz w:val="24"/>
-          <w:szCs w:val="24"/>
-          <w:lang w:val="fr-CA"/>
-        </w:rPr>
-        <w:t xml:space="preserve"> l'adresse IP</w:t>
-      </w:r>
-      <w:r>
-        <w:rPr>
-          <w:sz w:val="24"/>
-          <w:szCs w:val="24"/>
-          <w:lang w:val="fr-CA"/>
-        </w:rPr>
-        <w:t xml:space="preserve"> _______________________ </w:t>
-      </w:r>
-      <w:r>
-        <w:rPr>
-          <w:sz w:val="24"/>
-          <w:szCs w:val="24"/>
-          <w:lang w:val="fr-CA"/>
-        </w:rPr>
-        <w:t>dans la barre de recherche</w:t>
-      </w:r>
-      <w:r>
-        <w:rPr>
-          <w:sz w:val="24"/>
-          <w:szCs w:val="24"/>
-          <w:lang w:val="fr-CA"/>
-        </w:rPr>
-        <w:t>.</w:t>
-      </w:r>
-    </w:p>
-    <w:p>
-      <w:pPr>
-        <w:pStyle w:val="ListParagraph"/>
-        <w:spacing w:after="0" w:line="276" w:lineRule="auto"/>
-        <w:rPr>
-          <w:sz w:val="24"/>
-          <w:szCs w:val="24"/>
-          <w:lang w:val="fr-CA"/>
-        </w:rPr>
-      </w:pPr>
+        <w:t xml:space="preserve">Écrire </w:t>
+      </w:r>
     </w:p>
     <w:p>
       <w:pPr>
@@ -129,27 +144,51 @@
       </w:pPr>
       <w:r>
         <w:rPr>
-          <w:sz w:val="24"/>
-          <w:szCs w:val="24"/>
-          <w:lang w:val="fr-CA"/>
-        </w:rPr>
-        <w:t>Un avertissement de sécurité va apparaître, car le certificat SSL n'est pas valide</w:t>
-      </w:r>
-      <w:r>
-        <w:rPr>
-          <w:sz w:val="24"/>
-          <w:szCs w:val="24"/>
-          <w:lang w:val="fr-CA"/>
-        </w:rPr>
-        <w:t xml:space="preserve">. </w:t>
-      </w:r>
-      <w:r>
-        <w:rPr>
-          <w:sz w:val="24"/>
-          <w:szCs w:val="24"/>
-          <w:lang w:val="fr-CA"/>
-        </w:rPr>
-        <w:t>Cliquer sur "Avancé" ou "Continue" (selon le navigateur).</w:t>
+          <w:b/>
+          <w:bCs/>
+          <w:i/>
+          <w:iCs/>
+          <w:sz w:val="24"/>
+          <w:szCs w:val="24"/>
+          <w:lang w:val="fr-CA"/>
+        </w:rPr>
+        <w:t>https://1</w:t>
+      </w:r>
+      <w:r>
+        <w:rPr>
+          <w:b/>
+          <w:bCs/>
+          <w:i/>
+          <w:iCs/>
+          <w:sz w:val="24"/>
+          <w:szCs w:val="24"/>
+          <w:lang w:val="fr-CA"/>
+        </w:rPr>
+        <w:t>00.96.24.190:3000</w:t>
+      </w:r>
+      <w:r>
+        <w:rPr>
+          <w:sz w:val="24"/>
+          <w:szCs w:val="24"/>
+          <w:lang w:val="fr-CA"/>
+        </w:rPr>
+        <w:t xml:space="preserve"> </w:t>
+      </w:r>
+      <w:r>
+        <w:rPr>
+          <w:sz w:val="24"/>
+          <w:szCs w:val="24"/>
+          <w:lang w:val="fr-CA"/>
+        </w:rPr>
+        <w:t>dans la barre de recherche</w:t>
+      </w:r>
+      <w:r>
+        <w:rPr>
+          <w:sz w:val="24"/>
+          <w:szCs w:val="24"/>
+          <w:lang w:val="fr-CA"/>
+        </w:rPr>
+        <w:t>.</w:t>
       </w:r>
     </w:p>
     <w:p>
@@ -183,7 +222,47 @@
           <w:szCs w:val="24"/>
           <w:lang w:val="fr-CA"/>
         </w:rPr>
-        <w:t>Cliquer sur "Continuer" ou "Accepter les risques" pour passer l'avertissement et accéder au site malgré le certificat non vérifié.</w:t>
+        <w:t>Un avertissement de sécurité va apparaître, car le certificat SSL n'est pas valide. Cliquer sur "</w:t>
+      </w:r>
+      <w:r>
+        <w:rPr>
+          <w:b/>
+          <w:bCs/>
+          <w:i/>
+          <w:iCs/>
+          <w:sz w:val="24"/>
+          <w:szCs w:val="24"/>
+          <w:lang w:val="fr-CA"/>
+        </w:rPr>
+        <w:t>Avancé</w:t>
+      </w:r>
+      <w:r>
+        <w:rPr>
+          <w:sz w:val="24"/>
+          <w:szCs w:val="24"/>
+          <w:lang w:val="fr-CA"/>
+        </w:rPr>
+        <w:t>" ou "</w:t>
+      </w:r>
+      <w:r>
+        <w:rPr>
+          <w:b/>
+          <w:bCs/>
+          <w:i/>
+          <w:iCs/>
+          <w:sz w:val="24"/>
+          <w:szCs w:val="24"/>
+          <w:lang w:val="fr-CA"/>
+        </w:rPr>
+        <w:t>Continue</w:t>
+      </w:r>
+      <w:r>
+        <w:rPr>
+          <w:sz w:val="24"/>
+          <w:szCs w:val="24"/>
+          <w:lang w:val="fr-CA"/>
+        </w:rPr>
+        <w:t>" (selon le navigateur).</w:t>
       </w:r>
     </w:p>
     <w:p>
@@ -217,15 +296,47 @@
           <w:szCs w:val="24"/>
           <w:lang w:val="fr-CA"/>
         </w:rPr>
-        <w:t>Explorer le site web. Tu peux te créer un compte en cliquant sur l'icône de l'inscription</w:t>
-      </w:r>
-      <w:r>
-        <w:rPr>
-          <w:sz w:val="24"/>
-          <w:szCs w:val="24"/>
-          <w:lang w:val="fr-CA"/>
-        </w:rPr>
-        <w:t>.</w:t>
+        <w:t>Cliquer sur "</w:t>
+      </w:r>
+      <w:r>
+        <w:rPr>
+          <w:b/>
+          <w:bCs/>
+          <w:i/>
+          <w:iCs/>
+          <w:sz w:val="24"/>
+          <w:szCs w:val="24"/>
+          <w:lang w:val="fr-CA"/>
+        </w:rPr>
+        <w:t>Continuer</w:t>
+      </w:r>
+      <w:r>
+        <w:rPr>
+          <w:sz w:val="24"/>
+          <w:szCs w:val="24"/>
+          <w:lang w:val="fr-CA"/>
+        </w:rPr>
+        <w:t>" ou "</w:t>
+      </w:r>
+      <w:r>
+        <w:rPr>
+          <w:b/>
+          <w:bCs/>
+          <w:i/>
+          <w:iCs/>
+          <w:sz w:val="24"/>
+          <w:szCs w:val="24"/>
+          <w:lang w:val="fr-CA"/>
+        </w:rPr>
+        <w:t>Accepter les risques</w:t>
+      </w:r>
+      <w:r>
+        <w:rPr>
+          <w:sz w:val="24"/>
+          <w:szCs w:val="24"/>
+          <w:lang w:val="fr-CA"/>
+        </w:rPr>
+        <w:t>" pour passer l'avertissement et accéder au site malgré le certificat non vérifié.</w:t>
       </w:r>
     </w:p>
     <w:p>
@@ -259,7 +370,121 @@
           <w:szCs w:val="24"/>
           <w:lang w:val="fr-CA"/>
         </w:rPr>
-        <w:t>En créant un compte, le courriel de confirmation peut apparaître dans ta boîte de réception "Junk" ou "Spam". Pense à vérifier dans ces dossiers si tu ne le vois pas directement dans ta boîte de réception.</w:t>
+        <w:t>Explorer le site web. Tu peux te créer un compte en cliquant sur l'icône de l'inscription.</w:t>
+      </w:r>
+    </w:p>
+    <w:p>
+      <w:pPr>
+        <w:pStyle w:val="ListParagraph"/>
+        <w:spacing w:after="0" w:line="276" w:lineRule="auto"/>
+        <w:rPr>
+          <w:sz w:val="24"/>
+          <w:szCs w:val="24"/>
+          <w:lang w:val="fr-CA"/>
+        </w:rPr>
+      </w:pPr>
+    </w:p>
+    <w:p>
+      <w:pPr>
+        <w:pStyle w:val="ListParagraph"/>
+        <w:numPr>
+          <w:ilvl w:val="0"/>
+          <w:numId w:val="3"/>
+        </w:numPr>
+        <w:spacing w:after="0" w:line="276" w:lineRule="auto"/>
+        <w:rPr>
+          <w:sz w:val="24"/>
+          <w:szCs w:val="24"/>
+          <w:lang w:val="fr-CA"/>
+        </w:rPr>
+      </w:pPr>
+      <w:r>
+        <w:rPr>
+          <w:sz w:val="24"/>
+          <w:szCs w:val="24"/>
+          <w:lang w:val="fr-CA"/>
+        </w:rPr>
+        <w:t>En créant un compte</w:t>
+      </w:r>
+      <w:r>
+        <w:rPr>
+          <w:sz w:val="24"/>
+          <w:szCs w:val="24"/>
+          <w:lang w:val="fr-CA"/>
+        </w:rPr>
+        <w:t xml:space="preserve"> tu </w:t>
+      </w:r>
+      <w:r>
+        <w:rPr>
+          <w:sz w:val="24"/>
+          <w:szCs w:val="24"/>
+          <w:lang w:val="fr-CA"/>
+        </w:rPr>
+        <w:t>devras</w:t>
+      </w:r>
+      <w:r>
+        <w:rPr>
+          <w:sz w:val="24"/>
+          <w:szCs w:val="24"/>
+          <w:lang w:val="fr-CA"/>
+        </w:rPr>
+        <w:t xml:space="preserve"> vérifier ton </w:t>
+      </w:r>
+      <w:r>
+        <w:rPr>
+          <w:sz w:val="24"/>
+          <w:szCs w:val="24"/>
+          <w:lang w:val="fr-CA"/>
+        </w:rPr>
+        <w:t>E-mail. Le courriel</w:t>
+      </w:r>
+      <w:r>
+        <w:rPr>
+          <w:sz w:val="24"/>
+          <w:szCs w:val="24"/>
+          <w:lang w:val="fr-CA"/>
+        </w:rPr>
+        <w:t xml:space="preserve"> de confirmation peut apparaître dans ta boîte de réception "</w:t>
+      </w:r>
+      <w:r>
+        <w:rPr>
+          <w:b/>
+          <w:bCs/>
+          <w:i/>
+          <w:iCs/>
+          <w:sz w:val="24"/>
+          <w:szCs w:val="24"/>
+          <w:lang w:val="fr-CA"/>
+        </w:rPr>
+        <w:t>Junk</w:t>
+      </w:r>
+      <w:r>
+        <w:rPr>
+          <w:sz w:val="24"/>
+          <w:szCs w:val="24"/>
+          <w:lang w:val="fr-CA"/>
+        </w:rPr>
+        <w:t>" ou "</w:t>
+      </w:r>
+      <w:r>
+        <w:rPr>
+          <w:b/>
+          <w:bCs/>
+          <w:i/>
+          <w:iCs/>
+          <w:sz w:val="24"/>
+          <w:szCs w:val="24"/>
+          <w:lang w:val="fr-CA"/>
+        </w:rPr>
+        <w:t>Spam</w:t>
+      </w:r>
+      <w:r>
+        <w:rPr>
+          <w:sz w:val="24"/>
+          <w:szCs w:val="24"/>
+          <w:lang w:val="fr-CA"/>
+        </w:rPr>
+        <w:t>". Pense à vérifier dans ces dossiers si tu ne le vois pas directement dans ta boîte de réception.</w:t>
       </w:r>
     </w:p>
     <w:p>
@@ -1303,6 +1528,7 @@
   <w:style w:type="character" w:default="1" w:styleId="DefaultParagraphFont">
     <w:name w:val="Default Paragraph Font"/>
     <w:uiPriority w:val="1"/>
+    <w:semiHidden/>
     <w:unhideWhenUsed/>
   </w:style>
   <w:style w:type="table" w:default="1" w:styleId="TableNormal">

</xml_diff>